<commit_message>
added content to sections 5.1 and 5.2 in the project specifications document
</commit_message>
<xml_diff>
--- a/Documents/IBM Project Specifications updated_2_10_2015 (2).docx
+++ b/Documents/IBM Project Specifications updated_2_10_2015 (2).docx
@@ -70,8 +70,16 @@
         <w:rPr>
           <w:sz w:val="28"/>
         </w:rPr>
-        <w:t>Scott Rotvold</w:t>
-      </w:r>
+        <w:t xml:space="preserve">Scott </w:t>
+      </w:r>
+      <w:proofErr w:type="spellStart"/>
+      <w:r>
+        <w:rPr>
+          <w:sz w:val="28"/>
+        </w:rPr>
+        <w:t>Rotvold</w:t>
+      </w:r>
+      <w:proofErr w:type="spellEnd"/>
     </w:p>
     <w:p>
       <w:pPr>
@@ -102,8 +110,16 @@
         <w:rPr>
           <w:sz w:val="28"/>
         </w:rPr>
-        <w:t>Brandon Ebersohl</w:t>
-      </w:r>
+        <w:t xml:space="preserve">Brandon </w:t>
+      </w:r>
+      <w:proofErr w:type="spellStart"/>
+      <w:r>
+        <w:rPr>
+          <w:sz w:val="28"/>
+        </w:rPr>
+        <w:t>Ebersohl</w:t>
+      </w:r>
+      <w:proofErr w:type="spellEnd"/>
     </w:p>
     <w:p>
       <w:pPr>
@@ -6964,7 +6980,25 @@
                 <w:sz w:val="24"/>
                 <w:szCs w:val="24"/>
               </w:rPr>
-              <w:t>GitHub, Windows &amp; Linux, Jenkins, Graphite v. Grafana, Python</w:t>
+              <w:t xml:space="preserve">GitHub, Windows &amp; Linux, Jenkins, Graphite v. </w:t>
+            </w:r>
+            <w:proofErr w:type="spellStart"/>
+            <w:r>
+              <w:rPr>
+                <w:rFonts w:ascii="Times New Roman" w:hAnsi="Times New Roman"/>
+                <w:sz w:val="24"/>
+                <w:szCs w:val="24"/>
+              </w:rPr>
+              <w:t>Grafana</w:t>
+            </w:r>
+            <w:proofErr w:type="spellEnd"/>
+            <w:r>
+              <w:rPr>
+                <w:rFonts w:ascii="Times New Roman" w:hAnsi="Times New Roman"/>
+                <w:sz w:val="24"/>
+                <w:szCs w:val="24"/>
+              </w:rPr>
+              <w:t>, Python</w:t>
             </w:r>
           </w:p>
         </w:tc>
@@ -7225,8 +7259,13 @@
               <w:t>Sponsor</w:t>
             </w:r>
             <w:r>
-              <w:t>: Jake Morlock</w:t>
-            </w:r>
+              <w:t xml:space="preserve">: Jake </w:t>
+            </w:r>
+            <w:proofErr w:type="spellStart"/>
+            <w:r>
+              <w:t>Morlock</w:t>
+            </w:r>
+            <w:proofErr w:type="spellEnd"/>
           </w:p>
         </w:tc>
       </w:tr>
@@ -7252,8 +7291,13 @@
               <w:t>Sponsor</w:t>
             </w:r>
             <w:r>
-              <w:t>: Mathew Odden</w:t>
-            </w:r>
+              <w:t xml:space="preserve">: Mathew </w:t>
+            </w:r>
+            <w:proofErr w:type="spellStart"/>
+            <w:r>
+              <w:t>Odden</w:t>
+            </w:r>
+            <w:proofErr w:type="spellEnd"/>
           </w:p>
         </w:tc>
       </w:tr>
@@ -7279,8 +7323,13 @@
               <w:t>Sponsor</w:t>
             </w:r>
             <w:r>
-              <w:t>: Adam Reznechek</w:t>
-            </w:r>
+              <w:t xml:space="preserve">: Adam </w:t>
+            </w:r>
+            <w:proofErr w:type="spellStart"/>
+            <w:r>
+              <w:t>Reznechek</w:t>
+            </w:r>
+            <w:proofErr w:type="spellEnd"/>
           </w:p>
         </w:tc>
       </w:tr>
@@ -7330,8 +7379,13 @@
               <w:t>Team member</w:t>
             </w:r>
             <w:r>
-              <w:t>: Scott Rotvold</w:t>
-            </w:r>
+              <w:t xml:space="preserve">: Scott </w:t>
+            </w:r>
+            <w:proofErr w:type="spellStart"/>
+            <w:r>
+              <w:t>Rotvold</w:t>
+            </w:r>
+            <w:proofErr w:type="spellEnd"/>
           </w:p>
         </w:tc>
       </w:tr>
@@ -7405,8 +7459,13 @@
           </w:tcPr>
           <w:p>
             <w:r>
-              <w:t>Team member: Brandon Ebersohl</w:t>
-            </w:r>
+              <w:t xml:space="preserve">Team member: Brandon </w:t>
+            </w:r>
+            <w:proofErr w:type="spellStart"/>
+            <w:r>
+              <w:t>Ebersohl</w:t>
+            </w:r>
+            <w:proofErr w:type="spellEnd"/>
           </w:p>
         </w:tc>
       </w:tr>
@@ -7488,10 +7547,10 @@
         <w:tblLook w:val="0000" w:firstRow="0" w:lastRow="0" w:firstColumn="0" w:lastColumn="0" w:noHBand="0" w:noVBand="0"/>
       </w:tblPr>
       <w:tblGrid>
-        <w:gridCol w:w="1436"/>
-        <w:gridCol w:w="6117"/>
-        <w:gridCol w:w="1199"/>
-        <w:gridCol w:w="824"/>
+        <w:gridCol w:w="1402"/>
+        <w:gridCol w:w="5973"/>
+        <w:gridCol w:w="1171"/>
+        <w:gridCol w:w="804"/>
       </w:tblGrid>
       <w:tr>
         <w:tc>
@@ -8373,7 +8432,15 @@
               <w:t xml:space="preserve">e. g. </w:t>
             </w:r>
             <w:r>
-              <w:t>Project code will be stored in a git-hub account.</w:t>
+              <w:t xml:space="preserve">Project code will be stored in a </w:t>
+            </w:r>
+            <w:proofErr w:type="spellStart"/>
+            <w:r>
+              <w:t>git</w:t>
+            </w:r>
+            <w:proofErr w:type="spellEnd"/>
+            <w:r>
+              <w:t>-hub account.</w:t>
             </w:r>
           </w:p>
         </w:tc>
@@ -8388,9 +8455,11 @@
             </w:r>
           </w:p>
           <w:p>
+            <w:proofErr w:type="spellStart"/>
             <w:r>
               <w:t>IBM_Capstone_Project</w:t>
             </w:r>
+            <w:proofErr w:type="spellEnd"/>
           </w:p>
         </w:tc>
       </w:tr>
@@ -8415,7 +8484,15 @@
               <w:t xml:space="preserve">e. g. </w:t>
             </w:r>
             <w:r>
-              <w:t>Bug tracking will be done with Trac.</w:t>
+              <w:t xml:space="preserve">Bug tracking will be done with </w:t>
+            </w:r>
+            <w:proofErr w:type="spellStart"/>
+            <w:r>
+              <w:t>Trac</w:t>
+            </w:r>
+            <w:proofErr w:type="spellEnd"/>
+            <w:r>
+              <w:t>.</w:t>
             </w:r>
           </w:p>
         </w:tc>
@@ -8431,8 +8508,13 @@
           </w:p>
           <w:p>
             <w:r>
-              <w:t>2015/spring/csci445s15ibm/trac</w:t>
-            </w:r>
+              <w:t>2015/spring/csci445s15ibm/</w:t>
+            </w:r>
+            <w:proofErr w:type="spellStart"/>
+            <w:r>
+              <w:t>trac</w:t>
+            </w:r>
+            <w:proofErr w:type="spellEnd"/>
           </w:p>
         </w:tc>
       </w:tr>
@@ -8453,11 +8535,24 @@
             <w:tcW w:w="3451" w:type="dxa"/>
           </w:tcPr>
           <w:p>
-            <w:r>
-              <w:t xml:space="preserve">e. g. </w:t>
-            </w:r>
-            <w:r>
-              <w:t>The project schedule will be stored in the git repository.</w:t>
+            <w:proofErr w:type="gramStart"/>
+            <w:r>
+              <w:t>e</w:t>
+            </w:r>
+            <w:proofErr w:type="gramEnd"/>
+            <w:r>
+              <w:t xml:space="preserve">. g. </w:t>
+            </w:r>
+            <w:r>
+              <w:t xml:space="preserve">The project schedule will be stored in the </w:t>
+            </w:r>
+            <w:proofErr w:type="spellStart"/>
+            <w:r>
+              <w:t>git</w:t>
+            </w:r>
+            <w:proofErr w:type="spellEnd"/>
+            <w:r>
+              <w:t xml:space="preserve"> repository.</w:t>
             </w:r>
           </w:p>
         </w:tc>
@@ -8472,9 +8567,11 @@
             </w:r>
           </w:p>
           <w:p>
+            <w:proofErr w:type="spellStart"/>
             <w:r>
               <w:t>IBM_Capstone_Project</w:t>
             </w:r>
+            <w:proofErr w:type="spellEnd"/>
           </w:p>
         </w:tc>
       </w:tr>
@@ -8999,7 +9096,15 @@
       <w:bookmarkStart w:id="51" w:name="_Toc372915306"/>
       <w:bookmarkStart w:id="52" w:name="_Toc409000270"/>
       <w:r>
-        <w:t>Information To Be Shared Within Our Group</w:t>
+        <w:t xml:space="preserve">Information </w:t>
+      </w:r>
+      <w:proofErr w:type="gramStart"/>
+      <w:r>
+        <w:t>To</w:t>
+      </w:r>
+      <w:proofErr w:type="gramEnd"/>
+      <w:r>
+        <w:t xml:space="preserve"> Be Shared Within Our Group</w:t>
       </w:r>
       <w:bookmarkEnd w:id="51"/>
       <w:bookmarkEnd w:id="52"/>
@@ -9368,7 +9473,15 @@
       <w:bookmarkStart w:id="53" w:name="_Toc372915307"/>
       <w:bookmarkStart w:id="54" w:name="_Toc409000271"/>
       <w:r>
-        <w:t xml:space="preserve">Information To </w:t>
+        <w:t xml:space="preserve">Information </w:t>
+      </w:r>
+      <w:proofErr w:type="gramStart"/>
+      <w:r>
+        <w:t>To</w:t>
+      </w:r>
+      <w:proofErr w:type="gramEnd"/>
+      <w:r>
+        <w:t xml:space="preserve"> </w:t>
       </w:r>
       <w:r>
         <w:t xml:space="preserve">Be </w:t>
@@ -9763,6 +9876,7 @@
               </w:rPr>
               <w:t xml:space="preserve">Email and </w:t>
             </w:r>
+            <w:proofErr w:type="spellStart"/>
             <w:r>
               <w:rPr>
                 <w:rFonts w:ascii="Times New Roman" w:hAnsi="Times New Roman"/>
@@ -9770,6 +9884,7 @@
               </w:rPr>
               <w:t>Git</w:t>
             </w:r>
+            <w:proofErr w:type="spellEnd"/>
             <w:r>
               <w:rPr>
                 <w:rFonts w:ascii="Times New Roman" w:hAnsi="Times New Roman"/>
@@ -11756,7 +11871,17 @@
         <w:t xml:space="preserve">There is a possibility and requested addition to make the project self-deployable and a one file install </w:t>
       </w:r>
       <w:r>
-        <w:t>using a system called Chef.  Chef will provide the user with a all in one setup package to provide an easy setup for the users.  This will make the deployment much less of a hassle and will lower the required level of knowledge for the person administering the metric system to their Jenkins database.  This feature is however, an optional feature and will not be implemented until the core metric system has been completed to the customer’s satisfaction.</w:t>
+        <w:t xml:space="preserve">using a system called Chef.  Chef will provide the user with </w:t>
+      </w:r>
+      <w:proofErr w:type="spellStart"/>
+      <w:proofErr w:type="gramStart"/>
+      <w:r>
+        <w:t>a</w:t>
+      </w:r>
+      <w:proofErr w:type="spellEnd"/>
+      <w:proofErr w:type="gramEnd"/>
+      <w:r>
+        <w:t xml:space="preserve"> all in one setup package to provide an easy setup for the users.  This will make the deployment much less of a hassle and will lower the required level of knowledge for the person administering the metric system to their Jenkins database.  This feature is however, an optional feature and will not be implemented until the core metric system has been completed to the customer’s satisfaction.</w:t>
       </w:r>
     </w:p>
     <w:p>
@@ -12174,10 +12299,10 @@
             <v:path o:extrusionok="f" gradientshapeok="t" o:connecttype="rect"/>
             <o:lock v:ext="edit" aspectratio="t"/>
           </v:shapetype>
-          <v:shape id="_x0000_i1025" type="#_x0000_t75" style="width:468pt;height:306.75pt" o:ole="">
+          <v:shape id="_x0000_i1025" type="#_x0000_t75" style="width:468pt;height:306.35pt" o:ole="">
             <v:imagedata r:id="rId12" o:title=""/>
           </v:shape>
-          <o:OLEObject Type="Embed" ProgID="Visio.Drawing.15" ShapeID="_x0000_i1025" DrawAspect="Content" ObjectID="_1485113467" r:id="rId13"/>
+          <o:OLEObject Type="Embed" ProgID="Visio.Drawing.15" ShapeID="_x0000_i1025" DrawAspect="Content" ObjectID="_1485506206" r:id="rId13"/>
         </w:object>
       </w:r>
     </w:p>
@@ -12197,10 +12322,10 @@
       </w:pPr>
       <w:r>
         <w:object w:dxaOrig="10771" w:dyaOrig="4890">
-          <v:shape id="_x0000_i1026" type="#_x0000_t75" style="width:468pt;height:212.25pt" o:ole="">
+          <v:shape id="_x0000_i1026" type="#_x0000_t75" style="width:468pt;height:211.9pt" o:ole="">
             <v:imagedata r:id="rId14" o:title=""/>
           </v:shape>
-          <o:OLEObject Type="Embed" ProgID="Visio.Drawing.15" ShapeID="_x0000_i1026" DrawAspect="Content" ObjectID="_1485113468" r:id="rId15"/>
+          <o:OLEObject Type="Embed" ProgID="Visio.Drawing.15" ShapeID="_x0000_i1026" DrawAspect="Content" ObjectID="_1485506207" r:id="rId15"/>
         </w:object>
       </w:r>
     </w:p>
@@ -15232,10 +15357,7 @@
               <w:snapToGrid w:val="0"/>
             </w:pPr>
             <w:r>
-              <w:t xml:space="preserve">As an admin I want access to a webpage that allows me to </w:t>
-            </w:r>
-            <w:r>
-              <w:t>edit and update historical data as well as edit the display of data</w:t>
+              <w:t>As an admin I want access to a webpage that allows me to edit and update historical data as well as edit the display of data</w:t>
             </w:r>
           </w:p>
         </w:tc>
@@ -16639,8 +16761,6 @@
             <w:r>
               <w:t>User acceptance test to ensure UI functionality</w:t>
             </w:r>
-            <w:bookmarkStart w:id="90" w:name="_GoBack"/>
-            <w:bookmarkEnd w:id="90"/>
           </w:p>
         </w:tc>
       </w:tr>
@@ -17171,10 +17291,10 @@
       <w:pPr>
         <w:pStyle w:val="DocumentSubsectionHeading"/>
       </w:pPr>
-      <w:bookmarkStart w:id="91" w:name="_Toc370827589"/>
-      <w:bookmarkStart w:id="92" w:name="_Toc370827720"/>
-      <w:bookmarkStart w:id="93" w:name="_Toc372915317"/>
-      <w:bookmarkStart w:id="94" w:name="_Toc409000281"/>
+      <w:bookmarkStart w:id="90" w:name="_Toc370827589"/>
+      <w:bookmarkStart w:id="91" w:name="_Toc370827720"/>
+      <w:bookmarkStart w:id="92" w:name="_Toc372915317"/>
+      <w:bookmarkStart w:id="93" w:name="_Toc409000281"/>
       <w:r>
         <w:t>4.</w:t>
       </w:r>
@@ -17185,10 +17305,10 @@
         <w:tab/>
         <w:t>Constraints and Limitations</w:t>
       </w:r>
+      <w:bookmarkEnd w:id="90"/>
       <w:bookmarkEnd w:id="91"/>
       <w:bookmarkEnd w:id="92"/>
       <w:bookmarkEnd w:id="93"/>
-      <w:bookmarkEnd w:id="94"/>
     </w:p>
     <w:p>
       <w:pPr>
@@ -17518,10 +17638,10 @@
       <w:pPr>
         <w:pStyle w:val="DocumentSectionHeading"/>
       </w:pPr>
-      <w:bookmarkStart w:id="95" w:name="_Toc370827590"/>
-      <w:bookmarkStart w:id="96" w:name="_Toc370827721"/>
-      <w:bookmarkStart w:id="97" w:name="_Toc372915318"/>
-      <w:bookmarkStart w:id="98" w:name="_Toc409000282"/>
+      <w:bookmarkStart w:id="94" w:name="_Toc370827590"/>
+      <w:bookmarkStart w:id="95" w:name="_Toc370827721"/>
+      <w:bookmarkStart w:id="96" w:name="_Toc372915318"/>
+      <w:bookmarkStart w:id="97" w:name="_Toc409000282"/>
       <w:r>
         <w:lastRenderedPageBreak/>
         <w:t>5.</w:t>
@@ -17530,19 +17650,19 @@
         <w:tab/>
         <w:t>Design</w:t>
       </w:r>
+      <w:bookmarkEnd w:id="94"/>
       <w:bookmarkEnd w:id="95"/>
       <w:bookmarkEnd w:id="96"/>
       <w:bookmarkEnd w:id="97"/>
-      <w:bookmarkEnd w:id="98"/>
     </w:p>
     <w:p>
       <w:pPr>
         <w:pStyle w:val="DocumentSubsectionHeading"/>
       </w:pPr>
-      <w:bookmarkStart w:id="99" w:name="_Toc370827591"/>
-      <w:bookmarkStart w:id="100" w:name="_Toc370827722"/>
-      <w:bookmarkStart w:id="101" w:name="_Toc372915319"/>
-      <w:bookmarkStart w:id="102" w:name="_Toc409000283"/>
+      <w:bookmarkStart w:id="98" w:name="_Toc370827591"/>
+      <w:bookmarkStart w:id="99" w:name="_Toc370827722"/>
+      <w:bookmarkStart w:id="100" w:name="_Toc372915319"/>
+      <w:bookmarkStart w:id="101" w:name="_Toc409000283"/>
       <w:r>
         <w:t>5.1</w:t>
       </w:r>
@@ -17550,17 +17670,73 @@
         <w:tab/>
         <w:t>Introduction</w:t>
       </w:r>
+      <w:bookmarkEnd w:id="98"/>
       <w:bookmarkEnd w:id="99"/>
       <w:bookmarkEnd w:id="100"/>
       <w:bookmarkEnd w:id="101"/>
+    </w:p>
+    <w:p>
+      <w:pPr>
+        <w:pStyle w:val="Style3"/>
+      </w:pPr>
+      <w:r>
+        <w:t xml:space="preserve">The major aspects of this project are </w:t>
+      </w:r>
+      <w:proofErr w:type="spellStart"/>
+      <w:r>
+        <w:t>Grafana</w:t>
+      </w:r>
+      <w:proofErr w:type="spellEnd"/>
+      <w:r>
+        <w:t xml:space="preserve">, Graphite, Carbon, Whisper, and Chef.  </w:t>
+      </w:r>
+      <w:proofErr w:type="spellStart"/>
+      <w:r>
+        <w:t>Grafana</w:t>
+      </w:r>
+      <w:proofErr w:type="spellEnd"/>
+      <w:r>
+        <w:t xml:space="preserve"> is the front end web interface.  Graphite is the main portion of this project which includes Carbon, a listening service, and </w:t>
+      </w:r>
+      <w:proofErr w:type="gramStart"/>
+      <w:r>
+        <w:t>whisper ,</w:t>
+      </w:r>
+      <w:proofErr w:type="gramEnd"/>
+      <w:r>
+        <w:t xml:space="preserve"> a database library used for storing time-series data.  The implementation of Chef is to </w:t>
+      </w:r>
+      <w:r>
+        <w:t>allow distributed configuration of Jenkins servers automatically.</w:t>
+      </w:r>
+    </w:p>
+    <w:p>
+      <w:pPr>
+        <w:pStyle w:val="Style3"/>
+      </w:pPr>
+      <w:r>
+        <w:t xml:space="preserve"> &lt;&lt; Briefly describe the major aspects of the de</w:t>
+      </w:r>
+      <w:bookmarkStart w:id="102" w:name="_GoBack"/>
       <w:bookmarkEnd w:id="102"/>
-    </w:p>
-    <w:p>
-      <w:pPr>
-        <w:pStyle w:val="Style3"/>
-      </w:pPr>
-      <w:r>
-        <w:t xml:space="preserve"> &lt;&lt; Briefly describe the major aspects of the design and, if applicable, how a developer will use it. For example: “Create and post a General Ledger transaction using the glTrx routines. Perform account inquiries with gjJournal routines.” </w:t>
+      <w:r>
+        <w:t xml:space="preserve">sign and, if applicable, how a developer will use it. For example: “Create and post a General Ledger transaction using the </w:t>
+      </w:r>
+      <w:proofErr w:type="spellStart"/>
+      <w:r>
+        <w:t>glTrx</w:t>
+      </w:r>
+      <w:proofErr w:type="spellEnd"/>
+      <w:r>
+        <w:t xml:space="preserve"> routines. Perform account inquiries with </w:t>
+      </w:r>
+      <w:proofErr w:type="spellStart"/>
+      <w:r>
+        <w:t>gjJournal</w:t>
+      </w:r>
+      <w:proofErr w:type="spellEnd"/>
+      <w:r>
+        <w:t xml:space="preserve"> routines.” </w:t>
       </w:r>
       <w:r>
         <w:t>&gt;&gt;</w:t>
@@ -17585,6 +17761,14 @@
       <w:bookmarkEnd w:id="104"/>
       <w:bookmarkEnd w:id="105"/>
       <w:bookmarkEnd w:id="106"/>
+    </w:p>
+    <w:p>
+      <w:pPr>
+        <w:pStyle w:val="Style3"/>
+      </w:pPr>
+      <w:r>
+        <w:t>This design is intended to be a high level description of this project.  Due to the many different technologies being used any low level questions will need to be directed to the creators of the appropriate technology.</w:t>
+      </w:r>
     </w:p>
     <w:p>
       <w:pPr>
@@ -18126,7 +18310,16 @@
         <w:pStyle w:val="DocumentText"/>
       </w:pPr>
       <w:r>
-        <w:t xml:space="preserve">&lt;&lt; Include activity diagrams for important workflows in the program. At least one diagram should be included for the main workflow in the program. Optionally include labels that indicate which component is responsible for that part of the activity. Activity diagrams for components which perform complex tasks should also be included. &gt;&gt; </w:t>
+        <w:lastRenderedPageBreak/>
+        <w:t xml:space="preserve">&lt;&lt; Include activity diagrams for important workflows in the program. At least one diagram </w:t>
+      </w:r>
+      <w:proofErr w:type="gramStart"/>
+      <w:r>
+        <w:t>should</w:t>
+      </w:r>
+      <w:proofErr w:type="gramEnd"/>
+      <w:r>
+        <w:t xml:space="preserve"> be included for the main workflow in the program. Optionally include labels that indicate which component is responsible for that part of the activity. Activity diagrams for components which perform complex tasks should also be included. &gt;&gt; </w:t>
       </w:r>
     </w:p>
     <w:p>
@@ -18166,7 +18359,6 @@
       <w:bookmarkStart w:id="121" w:name="_Toc372915324"/>
       <w:bookmarkStart w:id="122" w:name="_Toc409000288"/>
       <w:r>
-        <w:lastRenderedPageBreak/>
         <w:t>5.6</w:t>
       </w:r>
       <w:r>
@@ -18662,6 +18854,7 @@
       </w:pPr>
       <w:bookmarkStart w:id="134" w:name="_Toc409000294"/>
       <w:r>
+        <w:lastRenderedPageBreak/>
         <w:t>Variables</w:t>
       </w:r>
       <w:bookmarkEnd w:id="134"/>
@@ -19168,7 +19361,6 @@
       </w:pPr>
       <w:bookmarkStart w:id="135" w:name="_Toc409000295"/>
       <w:r>
-        <w:lastRenderedPageBreak/>
         <w:t>Methods</w:t>
       </w:r>
       <w:bookmarkEnd w:id="135"/>
@@ -21302,6 +21494,7 @@
                 <w:b/>
                 <w:sz w:val="24"/>
               </w:rPr>
+              <w:lastRenderedPageBreak/>
               <w:t>Parameter</w:t>
             </w:r>
           </w:p>
@@ -21565,7 +21758,6 @@
                 <w:rFonts w:ascii="Times New Roman" w:hAnsi="Times New Roman"/>
                 <w:sz w:val="24"/>
               </w:rPr>
-              <w:lastRenderedPageBreak/>
               <w:t>Method Name</w:t>
             </w:r>
           </w:p>
@@ -23969,7 +24161,7 @@
           <w:rPr>
             <w:noProof/>
           </w:rPr>
-          <w:t>9</w:t>
+          <w:t>21</w:t>
         </w:r>
         <w:r>
           <w:rPr>
@@ -25386,7 +25578,7 @@
 </file>
 
 <file path=customXml/itemProps1.xml><?xml version="1.0" encoding="utf-8"?>
-<ds:datastoreItem xmlns:ds="http://schemas.openxmlformats.org/officeDocument/2006/customXml" ds:itemID="{606B29EE-1821-40E1-8A64-02F210CB724F}">
+<ds:datastoreItem xmlns:ds="http://schemas.openxmlformats.org/officeDocument/2006/customXml" ds:itemID="{C0DA1839-00D7-4BAF-96C4-443B68924808}">
   <ds:schemaRefs>
     <ds:schemaRef ds:uri="http://schemas.openxmlformats.org/officeDocument/2006/bibliography"/>
   </ds:schemaRefs>

</xml_diff>